<commit_message>
Adicion del enlace del repositorio al word
</commit_message>
<xml_diff>
--- a/Práctica2/Guía de estilo.docx
+++ b/Práctica2/Guía de estilo.docx
@@ -15,7 +15,10 @@
       </w:sdtPr>
       <w:sdtEndPr>
         <w:rPr>
-          <w:color w:val="auto"/>
+          <w:rFonts w:asciiTheme="majorHAnsi" w:eastAsiaTheme="majorEastAsia" w:hAnsiTheme="majorHAnsi" w:cstheme="majorBidi"/>
+          <w:color w:val="2F5496" w:themeColor="accent1" w:themeShade="BF"/>
+          <w:sz w:val="26"/>
+          <w:szCs w:val="26"/>
         </w:rPr>
       </w:sdtEndPr>
       <w:sdtContent>
@@ -190,15 +193,7 @@
                     <w:sz w:val="28"/>
                     <w:szCs w:val="28"/>
                   </w:rPr>
-                  <w:t xml:space="preserve">Práctica </w:t>
-                </w:r>
-                <w:r>
-                  <w:rPr>
-                    <w:color w:val="4472C4" w:themeColor="accent1"/>
-                    <w:sz w:val="28"/>
-                    <w:szCs w:val="28"/>
-                  </w:rPr>
-                  <w:t>2</w:t>
+                  <w:t>Práctica 2</w:t>
                 </w:r>
               </w:ins>
             </w:p>
@@ -1541,6 +1536,46 @@
         <w:p/>
         <w:p/>
         <w:p/>
+        <w:p>
+          <w:r>
+            <w:lastRenderedPageBreak/>
+            <w:t>La forma de la estructuración de las entregas es por carpetas, cada entrega está asociada a una carpeta, aquí está el enlace al repositorio de la carpeta para la</w:t>
+          </w:r>
+          <w:r>
+            <w:t xml:space="preserve"> </w:t>
+          </w:r>
+          <w:r>
+            <w:t>s</w:t>
+          </w:r>
+          <w:r>
+            <w:t>egunda entrega.</w:t>
+          </w:r>
+        </w:p>
+        <w:p>
+          <w:pPr>
+            <w:pStyle w:val="Ttulo2"/>
+          </w:pPr>
+          <w:r>
+            <w:t>Repo</w:t>
+          </w:r>
+          <w:r>
+            <w:t>s</w:t>
+          </w:r>
+          <w:r>
+            <w:t xml:space="preserve">itorio: </w:t>
+          </w:r>
+          <w:hyperlink r:id="rId11" w:history="1">
+            <w:r>
+              <w:rPr>
+                <w:rStyle w:val="Hipervnculo"/>
+                <w:rFonts w:asciiTheme="minorHAnsi" w:hAnsiTheme="minorHAnsi" w:cstheme="minorHAnsi"/>
+                <w:sz w:val="22"/>
+                <w:szCs w:val="22"/>
+              </w:rPr>
+              <w:t>https://github.com/Antonio-Marin/DSI-Practicas-MarinMartinez-Antonio/tree/main/Pr%C3%A1ctica2</w:t>
+            </w:r>
+          </w:hyperlink>
+        </w:p>
       </w:sdtContent>
     </w:sdt>
     <w:p>
@@ -1553,7 +1588,6 @@
       </w:pPr>
       <w:bookmarkStart w:id="6" w:name="_Toc117079417"/>
       <w:r>
-        <w:lastRenderedPageBreak/>
         <w:t>Público objetivo.</w:t>
       </w:r>
       <w:bookmarkEnd w:id="6"/>
@@ -2247,7 +2281,6 @@
       </w:pPr>
       <w:bookmarkStart w:id="11" w:name="_Toc117079422"/>
       <w:r>
-        <w:lastRenderedPageBreak/>
         <w:t>Forma.</w:t>
       </w:r>
       <w:bookmarkEnd w:id="11"/>
@@ -2490,7 +2523,7 @@
                     <pic:cNvPicPr/>
                   </pic:nvPicPr>
                   <pic:blipFill rotWithShape="1">
-                    <a:blip r:embed="rId11"/>
+                    <a:blip r:embed="rId12"/>
                     <a:srcRect l="3531" t="70006" r="4549" b="16959"/>
                     <a:stretch/>
                   </pic:blipFill>
@@ -2563,7 +2596,7 @@
                     <pic:cNvPicPr/>
                   </pic:nvPicPr>
                   <pic:blipFill rotWithShape="1">
-                    <a:blip r:embed="rId12"/>
+                    <a:blip r:embed="rId13"/>
                     <a:srcRect l="3530" t="65178" r="4412" b="21303"/>
                     <a:stretch/>
                   </pic:blipFill>
@@ -2626,7 +2659,11 @@
       </w:r>
       <w:proofErr w:type="spellEnd"/>
       <w:r>
-        <w:t xml:space="preserve"> para fotografías y para iconos/logotipo </w:t>
+        <w:t xml:space="preserve"> para fotografías </w:t>
+      </w:r>
+      <w:r>
+        <w:lastRenderedPageBreak/>
+        <w:t xml:space="preserve">y para iconos/logotipo </w:t>
       </w:r>
       <w:proofErr w:type="spellStart"/>
       <w:r>
@@ -2656,7 +2693,6 @@
       <w:bookmarkStart w:id="12" w:name="_Toc117079423"/>
       <w:proofErr w:type="spellStart"/>
       <w:r>
-        <w:lastRenderedPageBreak/>
         <w:t>Wireframe</w:t>
       </w:r>
       <w:proofErr w:type="spellEnd"/>
@@ -2804,7 +2840,7 @@
                     <pic:cNvPicPr/>
                   </pic:nvPicPr>
                   <pic:blipFill rotWithShape="1">
-                    <a:blip r:embed="rId13"/>
+                    <a:blip r:embed="rId14"/>
                     <a:srcRect l="13094" t="19927" r="55740" b="8517"/>
                     <a:stretch/>
                   </pic:blipFill>
@@ -2935,7 +2971,7 @@
       <w:r>
         <w:t xml:space="preserve">: </w:t>
       </w:r>
-      <w:hyperlink r:id="rId14" w:history="1">
+      <w:hyperlink r:id="rId15" w:history="1">
         <w:r>
           <w:rPr>
             <w:rStyle w:val="Hipervnculo"/>
@@ -2948,7 +2984,7 @@
       <w:r>
         <w:t xml:space="preserve">- Hélix: </w:t>
       </w:r>
-      <w:hyperlink r:id="rId15" w:history="1">
+      <w:hyperlink r:id="rId16" w:history="1">
         <w:r>
           <w:rPr>
             <w:rStyle w:val="Hipervnculo"/>
@@ -2974,7 +3010,7 @@
       <w:r>
         <w:t xml:space="preserve">: </w:t>
       </w:r>
-      <w:hyperlink r:id="rId16" w:history="1">
+      <w:hyperlink r:id="rId17" w:history="1">
         <w:r>
           <w:rPr>
             <w:rStyle w:val="Hipervnculo"/>
@@ -2995,7 +3031,7 @@
       <w:r>
         <w:t xml:space="preserve">: </w:t>
       </w:r>
-      <w:hyperlink r:id="rId17" w:history="1">
+      <w:hyperlink r:id="rId18" w:history="1">
         <w:r>
           <w:rPr>
             <w:rStyle w:val="Hipervnculo"/>
@@ -3016,7 +3052,7 @@
       <w:r>
         <w:t xml:space="preserve">: </w:t>
       </w:r>
-      <w:hyperlink r:id="rId18" w:history="1">
+      <w:hyperlink r:id="rId19" w:history="1">
         <w:r>
           <w:rPr>
             <w:rStyle w:val="Hipervnculo"/>
@@ -3037,7 +3073,7 @@
       <w:r>
         <w:t xml:space="preserve">: </w:t>
       </w:r>
-      <w:hyperlink r:id="rId19" w:history="1">
+      <w:hyperlink r:id="rId20" w:history="1">
         <w:r>
           <w:rPr>
             <w:rStyle w:val="Hipervnculo"/>
@@ -3055,8 +3091,8 @@
       </w:r>
     </w:p>
     <w:sectPr>
-      <w:footerReference w:type="default" r:id="rId20"/>
-      <w:footerReference w:type="first" r:id="rId21"/>
+      <w:footerReference w:type="default" r:id="rId21"/>
+      <w:footerReference w:type="first" r:id="rId22"/>
       <w:pgSz w:w="12240" w:h="15840"/>
       <w:pgMar w:top="1417" w:right="1701" w:bottom="1417" w:left="1701" w:header="720" w:footer="720" w:gutter="0"/>
       <w:pgNumType w:start="0"/>
@@ -4287,6 +4323,28 @@
       <w:szCs w:val="32"/>
     </w:rPr>
   </w:style>
+  <w:style w:type="paragraph" w:styleId="Ttulo2">
+    <w:name w:val="heading 2"/>
+    <w:basedOn w:val="Normal"/>
+    <w:next w:val="Normal"/>
+    <w:link w:val="Ttulo2Car"/>
+    <w:uiPriority w:val="9"/>
+    <w:unhideWhenUsed/>
+    <w:qFormat/>
+    <w:rsid w:val="00A41D18"/>
+    <w:pPr>
+      <w:keepNext/>
+      <w:keepLines/>
+      <w:spacing w:before="40" w:after="0"/>
+      <w:outlineLvl w:val="1"/>
+    </w:pPr>
+    <w:rPr>
+      <w:rFonts w:asciiTheme="majorHAnsi" w:eastAsiaTheme="majorEastAsia" w:hAnsiTheme="majorHAnsi" w:cstheme="majorBidi"/>
+      <w:color w:val="2F5496" w:themeColor="accent1" w:themeShade="BF"/>
+      <w:sz w:val="26"/>
+      <w:szCs w:val="26"/>
+    </w:rPr>
+  </w:style>
   <w:style w:type="character" w:default="1" w:styleId="Fuentedeprrafopredeter">
     <w:name w:val="Default Paragraph Font"/>
     <w:uiPriority w:val="1"/>
@@ -4456,6 +4514,19 @@
       <w:spacing w:after="100"/>
     </w:pPr>
   </w:style>
+  <w:style w:type="character" w:customStyle="1" w:styleId="Ttulo2Car">
+    <w:name w:val="Título 2 Car"/>
+    <w:basedOn w:val="Fuentedeprrafopredeter"/>
+    <w:link w:val="Ttulo2"/>
+    <w:uiPriority w:val="9"/>
+    <w:rsid w:val="00A41D18"/>
+    <w:rPr>
+      <w:rFonts w:asciiTheme="majorHAnsi" w:eastAsiaTheme="majorEastAsia" w:hAnsiTheme="majorHAnsi" w:cstheme="majorBidi"/>
+      <w:color w:val="2F5496" w:themeColor="accent1" w:themeShade="BF"/>
+      <w:sz w:val="26"/>
+      <w:szCs w:val="26"/>
+    </w:rPr>
+  </w:style>
 </w:styles>
 </file>
 
@@ -4620,6 +4691,7 @@
     <w:rsid w:val="002322FC"/>
     <w:rsid w:val="00283DCB"/>
     <w:rsid w:val="00542BA0"/>
+    <w:rsid w:val="007C2861"/>
     <w:rsid w:val="00827199"/>
     <w:rsid w:val="00953CD7"/>
     <w:rsid w:val="009B28B2"/>

</xml_diff>

<commit_message>
Cambios sobre la fuente del texto
</commit_message>
<xml_diff>
--- a/Práctica2/Guía de estilo.docx
+++ b/Práctica2/Guía de estilo.docx
@@ -5,7 +5,10 @@
     <w:sdt>
       <w:sdtPr>
         <w:rPr>
+          <w:rFonts w:asciiTheme="majorHAnsi" w:eastAsiaTheme="majorEastAsia" w:hAnsiTheme="majorHAnsi" w:cstheme="majorBidi"/>
           <w:color w:val="4472C4" w:themeColor="accent1"/>
+          <w:sz w:val="26"/>
+          <w:szCs w:val="26"/>
         </w:rPr>
         <w:id w:val="-1893721619"/>
         <w:docPartObj>
@@ -15,10 +18,7 @@
       </w:sdtPr>
       <w:sdtEndPr>
         <w:rPr>
-          <w:rFonts w:asciiTheme="majorHAnsi" w:eastAsiaTheme="majorEastAsia" w:hAnsiTheme="majorHAnsi" w:cstheme="majorBidi"/>
           <w:color w:val="2F5496" w:themeColor="accent1" w:themeShade="BF"/>
-          <w:sz w:val="26"/>
-          <w:szCs w:val="26"/>
         </w:rPr>
       </w:sdtEndPr>
       <w:sdtContent>
@@ -2335,13 +2335,56 @@
         <w:t>xto</w:t>
       </w:r>
       <w:r>
-        <w:t xml:space="preserve">: para esto he pensado como la mayoría del texto proporcionado son definiciones o relaciones que disponen de un título, este título estará en mayúsculas y usaran la fuente </w:t>
-      </w:r>
-      <w:r>
-        <w:t>Fuego Fatuo</w:t>
-      </w:r>
-      <w:r>
-        <w:t xml:space="preserve"> para destacar a la vista del público, seguido de la definición con la fuente </w:t>
+        <w:t xml:space="preserve">: </w:t>
+      </w:r>
+      <w:del w:id="12" w:author="ANTONIO MARÍN MARTÍNEZ" w:date="2022-11-06T21:01:00Z">
+        <w:r>
+          <w:delText xml:space="preserve">para esto he pensado como la mayoría del texto proporcionado son definiciones o relaciones que disponen de un título, este título estará en mayúsculas y usaran la fuente </w:delText>
+        </w:r>
+        <w:r>
+          <w:delText>Fuego Fatuo</w:delText>
+        </w:r>
+        <w:r>
+          <w:delText xml:space="preserve"> para destacar a la vista del público</w:delText>
+        </w:r>
+      </w:del>
+      <w:ins w:id="13" w:author="ANTONIO MARÍN MARTÍNEZ" w:date="2022-11-06T21:01:00Z">
+        <w:r>
+          <w:t>para el nombre de la página u</w:t>
+        </w:r>
+      </w:ins>
+      <w:ins w:id="14" w:author="ANTONIO MARÍN MARTÍNEZ" w:date="2022-11-06T21:03:00Z">
+        <w:r>
+          <w:t>saremos la fuente fuego fatuo</w:t>
+        </w:r>
+      </w:ins>
+      <w:r>
+        <w:t xml:space="preserve">, seguido de la </w:t>
+      </w:r>
+      <w:proofErr w:type="spellStart"/>
+      <w:ins w:id="15" w:author="ANTONIO MARÍN MARTÍNEZ" w:date="2022-11-06T21:04:00Z">
+        <w:r>
+          <w:t>tiulos</w:t>
+        </w:r>
+      </w:ins>
+      <w:proofErr w:type="spellEnd"/>
+      <w:ins w:id="16" w:author="ANTONIO MARÍN MARTÍNEZ" w:date="2022-11-06T21:05:00Z">
+        <w:r>
+          <w:t xml:space="preserve"> y las </w:t>
+        </w:r>
+      </w:ins>
+      <w:del w:id="17" w:author="ANTONIO MARÍN MARTÍNEZ" w:date="2022-11-06T21:05:00Z">
+        <w:r>
+          <w:delText>definición</w:delText>
+        </w:r>
+      </w:del>
+      <w:ins w:id="18" w:author="ANTONIO MARÍN MARTÍNEZ" w:date="2022-11-06T21:05:00Z">
+        <w:r>
+          <w:t xml:space="preserve"> definiciones</w:t>
+        </w:r>
+      </w:ins>
+      <w:r>
+        <w:t xml:space="preserve"> con la fuente </w:t>
       </w:r>
       <w:proofErr w:type="spellStart"/>
       <w:r>
@@ -2361,7 +2404,25 @@
         <w:t xml:space="preserve"> </w:t>
       </w:r>
       <w:r>
-        <w:t xml:space="preserve">para facilitar su lectura, además la definición estará </w:t>
+        <w:t>para facilitar su lectura</w:t>
+      </w:r>
+      <w:ins w:id="19" w:author="ANTONIO MARÍN MARTÍNEZ" w:date="2022-11-06T21:06:00Z">
+        <w:r>
+          <w:t xml:space="preserve"> y el índice usará</w:t>
+        </w:r>
+      </w:ins>
+      <w:ins w:id="20" w:author="ANTONIO MARÍN MARTÍNEZ" w:date="2022-11-06T21:07:00Z">
+        <w:r>
+          <w:t xml:space="preserve"> la fuente</w:t>
+        </w:r>
+      </w:ins>
+      <w:ins w:id="21" w:author="ANTONIO MARÍN MARTÍNEZ" w:date="2022-11-06T21:10:00Z">
+        <w:r>
+          <w:t xml:space="preserve"> Arial</w:t>
+        </w:r>
+      </w:ins>
+      <w:r>
+        <w:t xml:space="preserve">, además la definición estará </w:t>
       </w:r>
       <w:r>
         <w:t>tratada para que sea más fácil entender para los lectores.</w:t>
@@ -2398,7 +2459,13 @@
         <w:jc w:val="center"/>
       </w:pPr>
       <w:r>
-        <w:t>(Fuente Fugo Fatuo)</w:t>
+        <w:t>(Fuente Fu</w:t>
+      </w:r>
+      <w:r>
+        <w:t>e</w:t>
+      </w:r>
+      <w:r>
+        <w:t>go Fatuo)</w:t>
       </w:r>
     </w:p>
     <w:p>
@@ -2431,6 +2498,7 @@
       <w:pPr>
         <w:jc w:val="center"/>
         <w:rPr>
+          <w:ins w:id="22" w:author="ANTONIO MARÍN MARTÍNEZ" w:date="2022-11-06T21:11:00Z"/>
           <w:rFonts w:cstheme="minorHAnsi"/>
         </w:rPr>
       </w:pPr>
@@ -2460,6 +2528,144 @@
         </w:rPr>
         <w:t>)</w:t>
       </w:r>
+    </w:p>
+    <w:p>
+      <w:pPr>
+        <w:pStyle w:val="Prrafodelista"/>
+        <w:numPr>
+          <w:ilvl w:val="0"/>
+          <w:numId w:val="8"/>
+        </w:numPr>
+        <w:jc w:val="center"/>
+        <w:rPr>
+          <w:ins w:id="23" w:author="ANTONIO MARÍN MARTÍNEZ" w:date="2022-11-06T21:11:00Z"/>
+          <w:rFonts w:ascii="Arial" w:hAnsi="Arial" w:cs="Arial"/>
+          <w:rPrChange w:id="24" w:author="ANTONIO MARÍN MARTÍNEZ" w:date="2022-11-06T21:12:00Z">
+            <w:rPr>
+              <w:ins w:id="25" w:author="ANTONIO MARÍN MARTÍNEZ" w:date="2022-11-06T21:11:00Z"/>
+              <w:rFonts w:cstheme="minorHAnsi"/>
+            </w:rPr>
+          </w:rPrChange>
+        </w:rPr>
+        <w:pPrChange w:id="26" w:author="ANTONIO MARÍN MARTÍNEZ" w:date="2022-11-06T21:11:00Z">
+          <w:pPr>
+            <w:pStyle w:val="Prrafodelista"/>
+            <w:numPr>
+              <w:numId w:val="8"/>
+            </w:numPr>
+            <w:ind w:left="1080" w:hanging="360"/>
+          </w:pPr>
+        </w:pPrChange>
+      </w:pPr>
+      <w:ins w:id="27" w:author="ANTONIO MARÍN MARTÍNEZ" w:date="2022-11-06T21:11:00Z">
+        <w:r>
+          <w:rPr>
+            <w:rFonts w:ascii="Arial" w:hAnsi="Arial" w:cs="Arial"/>
+            <w:rPrChange w:id="28" w:author="ANTONIO MARÍN MARTÍNEZ" w:date="2022-11-06T21:12:00Z">
+              <w:rPr>
+                <w:rFonts w:cstheme="minorHAnsi"/>
+              </w:rPr>
+            </w:rPrChange>
+          </w:rPr>
+          <w:t>Volcán.</w:t>
+        </w:r>
+      </w:ins>
+    </w:p>
+    <w:p>
+      <w:pPr>
+        <w:pStyle w:val="Prrafodelista"/>
+        <w:numPr>
+          <w:ilvl w:val="0"/>
+          <w:numId w:val="8"/>
+        </w:numPr>
+        <w:jc w:val="center"/>
+        <w:rPr>
+          <w:ins w:id="29" w:author="ANTONIO MARÍN MARTÍNEZ" w:date="2022-11-06T21:11:00Z"/>
+          <w:rFonts w:ascii="Arial" w:hAnsi="Arial" w:cs="Arial"/>
+          <w:rPrChange w:id="30" w:author="ANTONIO MARÍN MARTÍNEZ" w:date="2022-11-06T21:12:00Z">
+            <w:rPr>
+              <w:ins w:id="31" w:author="ANTONIO MARÍN MARTÍNEZ" w:date="2022-11-06T21:11:00Z"/>
+              <w:rFonts w:cstheme="minorHAnsi"/>
+            </w:rPr>
+          </w:rPrChange>
+        </w:rPr>
+        <w:pPrChange w:id="32" w:author="ANTONIO MARÍN MARTÍNEZ" w:date="2022-11-06T21:11:00Z">
+          <w:pPr>
+            <w:pStyle w:val="Prrafodelista"/>
+            <w:numPr>
+              <w:numId w:val="8"/>
+            </w:numPr>
+            <w:ind w:left="1080" w:hanging="360"/>
+          </w:pPr>
+        </w:pPrChange>
+      </w:pPr>
+      <w:ins w:id="33" w:author="ANTONIO MARÍN MARTÍNEZ" w:date="2022-11-06T21:11:00Z">
+        <w:r>
+          <w:rPr>
+            <w:rFonts w:ascii="Arial" w:hAnsi="Arial" w:cs="Arial"/>
+            <w:rPrChange w:id="34" w:author="ANTONIO MARÍN MARTÍNEZ" w:date="2022-11-06T21:12:00Z">
+              <w:rPr>
+                <w:rFonts w:cstheme="minorHAnsi"/>
+              </w:rPr>
+            </w:rPrChange>
+          </w:rPr>
+          <w:t>Relación</w:t>
+        </w:r>
+      </w:ins>
+    </w:p>
+    <w:p>
+      <w:pPr>
+        <w:pStyle w:val="Prrafodelista"/>
+        <w:numPr>
+          <w:ilvl w:val="0"/>
+          <w:numId w:val="8"/>
+        </w:numPr>
+        <w:jc w:val="center"/>
+        <w:rPr>
+          <w:ins w:id="35" w:author="ANTONIO MARÍN MARTÍNEZ" w:date="2022-11-06T21:11:00Z"/>
+          <w:rFonts w:ascii="Arial" w:hAnsi="Arial" w:cs="Arial"/>
+          <w:rPrChange w:id="36" w:author="ANTONIO MARÍN MARTÍNEZ" w:date="2022-11-06T21:12:00Z">
+            <w:rPr>
+              <w:ins w:id="37" w:author="ANTONIO MARÍN MARTÍNEZ" w:date="2022-11-06T21:11:00Z"/>
+              <w:rFonts w:cstheme="minorHAnsi"/>
+            </w:rPr>
+          </w:rPrChange>
+        </w:rPr>
+      </w:pPr>
+      <w:ins w:id="38" w:author="ANTONIO MARÍN MARTÍNEZ" w:date="2022-11-06T21:11:00Z">
+        <w:r>
+          <w:rPr>
+            <w:rFonts w:ascii="Arial" w:hAnsi="Arial" w:cs="Arial"/>
+            <w:rPrChange w:id="39" w:author="ANTONIO MARÍN MARTÍNEZ" w:date="2022-11-06T21:12:00Z">
+              <w:rPr>
+                <w:rFonts w:cstheme="minorHAnsi"/>
+              </w:rPr>
+            </w:rPrChange>
+          </w:rPr>
+          <w:t>Tipo.</w:t>
+        </w:r>
+      </w:ins>
+    </w:p>
+    <w:p>
+      <w:pPr>
+        <w:ind w:left="4320"/>
+        <w:rPr>
+          <w:rFonts w:cstheme="minorHAnsi"/>
+        </w:rPr>
+        <w:pPrChange w:id="40" w:author="ANTONIO MARÍN MARTÍNEZ" w:date="2022-11-06T21:11:00Z">
+          <w:pPr>
+            <w:jc w:val="center"/>
+          </w:pPr>
+        </w:pPrChange>
+      </w:pPr>
+      <w:ins w:id="41" w:author="ANTONIO MARÍN MARTÍNEZ" w:date="2022-11-06T21:11:00Z">
+        <w:r>
+          <w:rPr>
+            <w:rFonts w:cstheme="minorHAnsi"/>
+          </w:rPr>
+          <w:t>(Fuente Arial)</w:t>
+        </w:r>
+      </w:ins>
     </w:p>
     <w:p>
       <w:pPr>
@@ -2580,6 +2786,7 @@
         <w:rPr>
           <w:noProof/>
         </w:rPr>
+        <w:lastRenderedPageBreak/>
         <w:drawing>
           <wp:inline distT="0" distB="0" distL="0" distR="0" wp14:anchorId="09E6B292" wp14:editId="6D53D09F">
             <wp:extent cx="5166360" cy="426720"/>
@@ -2659,11 +2866,7 @@
       </w:r>
       <w:proofErr w:type="spellEnd"/>
       <w:r>
-        <w:t xml:space="preserve"> para fotografías </w:t>
-      </w:r>
-      <w:r>
-        <w:lastRenderedPageBreak/>
-        <w:t xml:space="preserve">y para iconos/logotipo </w:t>
+        <w:t xml:space="preserve"> para fotografías y para iconos/logotipo </w:t>
       </w:r>
       <w:proofErr w:type="spellStart"/>
       <w:r>
@@ -2690,7 +2893,7 @@
           <w:numId w:val="1"/>
         </w:numPr>
       </w:pPr>
-      <w:bookmarkStart w:id="12" w:name="_Toc117079423"/>
+      <w:bookmarkStart w:id="42" w:name="_Toc117079423"/>
       <w:proofErr w:type="spellStart"/>
       <w:r>
         <w:t>Wireframe</w:t>
@@ -2699,7 +2902,7 @@
       <w:r>
         <w:t>.</w:t>
       </w:r>
-      <w:bookmarkEnd w:id="12"/>
+      <w:bookmarkEnd w:id="42"/>
     </w:p>
     <w:p/>
     <w:p>
@@ -2935,12 +3138,11 @@
           <w:numId w:val="1"/>
         </w:numPr>
       </w:pPr>
-      <w:bookmarkStart w:id="13" w:name="_Toc117079424"/>
-      <w:r>
-        <w:lastRenderedPageBreak/>
+      <w:bookmarkStart w:id="43" w:name="_Toc117079424"/>
+      <w:r>
         <w:t>Bibliografía.</w:t>
       </w:r>
-      <w:bookmarkEnd w:id="13"/>
+      <w:bookmarkEnd w:id="43"/>
     </w:p>
     <w:p/>
     <w:p>
@@ -3581,6 +3783,95 @@
     </w:lvl>
   </w:abstractNum>
   <w:abstractNum w:abstractNumId="3" w15:restartNumberingAfterBreak="0">
+    <w:nsid w:val="53036808"/>
+    <w:multiLevelType w:val="hybridMultilevel"/>
+    <w:tmpl w:val="02F6D026"/>
+    <w:lvl w:ilvl="0" w:tplc="57C6D7CA">
+      <w:start w:val="1"/>
+      <w:numFmt w:val="decimal"/>
+      <w:lvlText w:val="%1."/>
+      <w:lvlJc w:val="left"/>
+      <w:pPr>
+        <w:ind w:left="1080" w:hanging="360"/>
+      </w:pPr>
+      <w:rPr>
+        <w:rFonts w:hint="default"/>
+      </w:rPr>
+    </w:lvl>
+    <w:lvl w:ilvl="1" w:tplc="0C0A0019" w:tentative="1">
+      <w:start w:val="1"/>
+      <w:numFmt w:val="lowerLetter"/>
+      <w:lvlText w:val="%2."/>
+      <w:lvlJc w:val="left"/>
+      <w:pPr>
+        <w:ind w:left="1800" w:hanging="360"/>
+      </w:pPr>
+    </w:lvl>
+    <w:lvl w:ilvl="2" w:tplc="0C0A001B" w:tentative="1">
+      <w:start w:val="1"/>
+      <w:numFmt w:val="lowerRoman"/>
+      <w:lvlText w:val="%3."/>
+      <w:lvlJc w:val="right"/>
+      <w:pPr>
+        <w:ind w:left="2520" w:hanging="180"/>
+      </w:pPr>
+    </w:lvl>
+    <w:lvl w:ilvl="3" w:tplc="0C0A000F" w:tentative="1">
+      <w:start w:val="1"/>
+      <w:numFmt w:val="decimal"/>
+      <w:lvlText w:val="%4."/>
+      <w:lvlJc w:val="left"/>
+      <w:pPr>
+        <w:ind w:left="3240" w:hanging="360"/>
+      </w:pPr>
+    </w:lvl>
+    <w:lvl w:ilvl="4" w:tplc="0C0A0019" w:tentative="1">
+      <w:start w:val="1"/>
+      <w:numFmt w:val="lowerLetter"/>
+      <w:lvlText w:val="%5."/>
+      <w:lvlJc w:val="left"/>
+      <w:pPr>
+        <w:ind w:left="3960" w:hanging="360"/>
+      </w:pPr>
+    </w:lvl>
+    <w:lvl w:ilvl="5" w:tplc="0C0A001B" w:tentative="1">
+      <w:start w:val="1"/>
+      <w:numFmt w:val="lowerRoman"/>
+      <w:lvlText w:val="%6."/>
+      <w:lvlJc w:val="right"/>
+      <w:pPr>
+        <w:ind w:left="4680" w:hanging="180"/>
+      </w:pPr>
+    </w:lvl>
+    <w:lvl w:ilvl="6" w:tplc="0C0A000F" w:tentative="1">
+      <w:start w:val="1"/>
+      <w:numFmt w:val="decimal"/>
+      <w:lvlText w:val="%7."/>
+      <w:lvlJc w:val="left"/>
+      <w:pPr>
+        <w:ind w:left="5400" w:hanging="360"/>
+      </w:pPr>
+    </w:lvl>
+    <w:lvl w:ilvl="7" w:tplc="0C0A0019" w:tentative="1">
+      <w:start w:val="1"/>
+      <w:numFmt w:val="lowerLetter"/>
+      <w:lvlText w:val="%8."/>
+      <w:lvlJc w:val="left"/>
+      <w:pPr>
+        <w:ind w:left="6120" w:hanging="360"/>
+      </w:pPr>
+    </w:lvl>
+    <w:lvl w:ilvl="8" w:tplc="0C0A001B" w:tentative="1">
+      <w:start w:val="1"/>
+      <w:numFmt w:val="lowerRoman"/>
+      <w:lvlText w:val="%9."/>
+      <w:lvlJc w:val="right"/>
+      <w:pPr>
+        <w:ind w:left="6840" w:hanging="180"/>
+      </w:pPr>
+    </w:lvl>
+  </w:abstractNum>
+  <w:abstractNum w:abstractNumId="4" w15:restartNumberingAfterBreak="0">
     <w:nsid w:val="62226F1A"/>
     <w:multiLevelType w:val="hybridMultilevel"/>
     <w:tmpl w:val="ED86F438"/>
@@ -3693,10 +3984,10 @@
       </w:rPr>
     </w:lvl>
   </w:abstractNum>
-  <w:abstractNum w:abstractNumId="4" w15:restartNumberingAfterBreak="0">
+  <w:abstractNum w:abstractNumId="5" w15:restartNumberingAfterBreak="0">
     <w:nsid w:val="65094617"/>
     <w:multiLevelType w:val="hybridMultilevel"/>
-    <w:tmpl w:val="496C11B4"/>
+    <w:tmpl w:val="16AAC810"/>
     <w:lvl w:ilvl="0" w:tplc="0C0A000F">
       <w:start w:val="1"/>
       <w:numFmt w:val="decimal"/>
@@ -3782,7 +4073,7 @@
       </w:pPr>
     </w:lvl>
   </w:abstractNum>
-  <w:abstractNum w:abstractNumId="5" w15:restartNumberingAfterBreak="0">
+  <w:abstractNum w:abstractNumId="6" w15:restartNumberingAfterBreak="0">
     <w:nsid w:val="6C2170CE"/>
     <w:multiLevelType w:val="hybridMultilevel"/>
     <w:tmpl w:val="09568996"/>
@@ -3872,7 +4163,7 @@
     </w:lvl>
   </w:abstractNum>
   <w:num w:numId="1" w16cid:durableId="1950434776">
-    <w:abstractNumId w:val="4"/>
+    <w:abstractNumId w:val="5"/>
   </w:num>
   <w:num w:numId="2" w16cid:durableId="1853454220">
     <w:abstractNumId w:val="0"/>
@@ -3884,13 +4175,16 @@
     <w:abstractNumId w:val="2"/>
   </w:num>
   <w:num w:numId="5" w16cid:durableId="2070031376">
-    <w:abstractNumId w:val="3"/>
+    <w:abstractNumId w:val="4"/>
   </w:num>
   <w:num w:numId="6" w16cid:durableId="1608153219">
     <w:abstractNumId w:val="0"/>
   </w:num>
   <w:num w:numId="7" w16cid:durableId="1543859270">
-    <w:abstractNumId w:val="5"/>
+    <w:abstractNumId w:val="6"/>
+  </w:num>
+  <w:num w:numId="8" w16cid:durableId="1204824197">
+    <w:abstractNumId w:val="3"/>
   </w:num>
 </w:numbering>
 </file>
@@ -4666,6 +4960,13 @@
     <w:pitch w:val="variable"/>
     <w:sig w:usb0="A00002C7" w:usb1="00000002" w:usb2="00000000" w:usb3="00000000" w:csb0="0000019F" w:csb1="00000000"/>
   </w:font>
+  <w:font w:name="Arial">
+    <w:panose1 w:val="020B0604020202020204"/>
+    <w:charset w:val="00"/>
+    <w:family w:val="swiss"/>
+    <w:pitch w:val="variable"/>
+    <w:sig w:usb0="E0002EFF" w:usb1="C000785B" w:usb2="00000009" w:usb3="00000000" w:csb0="000001FF" w:csb1="00000000"/>
+  </w:font>
 </w:fonts>
 </file>
 
@@ -4691,6 +4992,7 @@
     <w:rsid w:val="002322FC"/>
     <w:rsid w:val="00283DCB"/>
     <w:rsid w:val="00542BA0"/>
+    <w:rsid w:val="005A48AD"/>
     <w:rsid w:val="007C2861"/>
     <w:rsid w:val="00827199"/>
     <w:rsid w:val="00953CD7"/>

</xml_diff>